<commit_message>
Added hit XY in det coords to Level 2 data.
</commit_message>
<xml_diff>
--- a/FOXSI Data Description V3.0.docx
+++ b/FOXSI Data Description V3.0.docx
@@ -2099,151 +2099,154 @@
         </w:numPr>
       </w:pPr>
       <w:r>
-        <w:t>Hit 2D position in payload coordinates [x, y] [arcsec]</w:t>
-      </w:r>
-    </w:p>
-    <w:p>
-      <w:pPr>
-        <w:pStyle w:val="ListParagraph"/>
-        <w:numPr>
-          <w:ilvl w:val="0"/>
-          <w:numId w:val="2"/>
-        </w:numPr>
-      </w:pPr>
-      <w:r>
-        <w:t>Hit 2D position in heliocentric coordinates [x, y] [arcsec]</w:t>
-      </w:r>
-    </w:p>
-    <w:p>
-      <w:pPr>
-        <w:pStyle w:val="ListParagraph"/>
-        <w:numPr>
-          <w:ilvl w:val="0"/>
-          <w:numId w:val="2"/>
-        </w:numPr>
-      </w:pPr>
-      <w:r>
-        <w:t>Associated keV</w:t>
-      </w:r>
-      <w:r>
-        <w:t xml:space="preserve"> values, 3x3x2 array (includes hit!) (last dim is n- or p-side)</w:t>
-      </w:r>
-    </w:p>
-    <w:p>
-      <w:pPr>
-        <w:pStyle w:val="ListParagraph"/>
-        <w:numPr>
-          <w:ilvl w:val="0"/>
-          <w:numId w:val="2"/>
-        </w:numPr>
-      </w:pPr>
-      <w:r>
-        <w:t>Associated positions, 3x3x2 (includes hit!) (last dim is n- or p-side)</w:t>
-      </w:r>
-    </w:p>
-    <w:p>
-      <w:pPr>
-        <w:pStyle w:val="ListParagraph"/>
-        <w:numPr>
-          <w:ilvl w:val="0"/>
-          <w:numId w:val="2"/>
-        </w:numPr>
-      </w:pPr>
-      <w:r>
-        <w:t>Detector bias voltage (“HV”) in volts</w:t>
-      </w:r>
-    </w:p>
-    <w:p>
-      <w:pPr>
-        <w:pStyle w:val="ListParagraph"/>
-        <w:numPr>
-          <w:ilvl w:val="0"/>
-          <w:numId w:val="2"/>
-        </w:numPr>
-      </w:pPr>
-      <w:r>
-        <w:t>Detector temperature, if we have it, from nearest applicable frame</w:t>
-      </w:r>
-    </w:p>
-    <w:p>
-      <w:pPr>
-        <w:pStyle w:val="ListParagraph"/>
-        <w:numPr>
-          <w:ilvl w:val="0"/>
-          <w:numId w:val="2"/>
-        </w:numPr>
-      </w:pPr>
-      <w:r>
-        <w:t>In flight: this flag is set if the event occurred when HV&gt;190V</w:t>
-      </w:r>
-    </w:p>
-    <w:p>
-      <w:pPr>
-        <w:pStyle w:val="ListParagraph"/>
-        <w:numPr>
-          <w:ilvl w:val="0"/>
-          <w:numId w:val="2"/>
-        </w:numPr>
-      </w:pPr>
-      <w:r>
-        <w:t xml:space="preserve">Altitude, in meters.  Altitude values </w:t>
-      </w:r>
-      <w:r>
-        <w:rPr>
-          <w:b/>
-        </w:rPr>
-        <w:t>are interpolated</w:t>
-      </w:r>
-      <w:r>
-        <w:t xml:space="preserve"> between 0.5 sec cadence.</w:t>
-      </w:r>
-    </w:p>
-    <w:p>
-      <w:pPr>
-        <w:pStyle w:val="ListParagraph"/>
-        <w:numPr>
-          <w:ilvl w:val="0"/>
-          <w:numId w:val="2"/>
-        </w:numPr>
-      </w:pPr>
-      <w:r>
-        <w:t>SPARCS pitch: gives the payload coord origin on the Sun, horizontal component</w:t>
-      </w:r>
-    </w:p>
-    <w:p>
-      <w:pPr>
-        <w:pStyle w:val="ListParagraph"/>
-        <w:numPr>
-          <w:ilvl w:val="0"/>
-          <w:numId w:val="2"/>
-        </w:numPr>
-      </w:pPr>
-      <w:r>
-        <w:t>SPARCS yaw</w:t>
-      </w:r>
-      <w:r>
-        <w:t xml:space="preserve">: gives the </w:t>
-      </w:r>
-      <w:r>
-        <w:rPr>
-          <w:b/>
-          <w:bCs/>
-        </w:rPr>
-        <w:t>reverse</w:t>
-      </w:r>
-      <w:r>
-        <w:t xml:space="preserve"> of the </w:t>
-      </w:r>
-      <w:r>
-        <w:t>payload coo</w:t>
-      </w:r>
-      <w:r>
-        <w:t>rd origin on the Sun, vertical</w:t>
+        <w:t xml:space="preserve">**included as of 2014 Feb. 16**  </w:t>
       </w:r>
       <w:bookmarkStart w:id="0" w:name="_GoBack"/>
       <w:bookmarkEnd w:id="0"/>
       <w:r>
-        <w:t xml:space="preserve"> component</w:t>
+        <w:t>Hit 2D position in detector coordinates [p-side, n-side] [pixels]</w:t>
+      </w:r>
+    </w:p>
+    <w:p>
+      <w:pPr>
+        <w:pStyle w:val="ListParagraph"/>
+        <w:numPr>
+          <w:ilvl w:val="0"/>
+          <w:numId w:val="2"/>
+        </w:numPr>
+      </w:pPr>
+      <w:r>
+        <w:t>Hit 2D position in payload coordinates [x, y] [arcsec]</w:t>
+      </w:r>
+    </w:p>
+    <w:p>
+      <w:pPr>
+        <w:pStyle w:val="ListParagraph"/>
+        <w:numPr>
+          <w:ilvl w:val="0"/>
+          <w:numId w:val="2"/>
+        </w:numPr>
+      </w:pPr>
+      <w:r>
+        <w:t>Hit 2D position in heliocentric coordinates [x, y] [arcsec]</w:t>
+      </w:r>
+    </w:p>
+    <w:p>
+      <w:pPr>
+        <w:pStyle w:val="ListParagraph"/>
+        <w:numPr>
+          <w:ilvl w:val="0"/>
+          <w:numId w:val="2"/>
+        </w:numPr>
+      </w:pPr>
+      <w:r>
+        <w:t>Associated keV</w:t>
+      </w:r>
+      <w:r>
+        <w:t xml:space="preserve"> values, 3x3x2 array (includes hit!) (last dim is n- or p-side)</w:t>
+      </w:r>
+    </w:p>
+    <w:p>
+      <w:pPr>
+        <w:pStyle w:val="ListParagraph"/>
+        <w:numPr>
+          <w:ilvl w:val="0"/>
+          <w:numId w:val="2"/>
+        </w:numPr>
+      </w:pPr>
+      <w:r>
+        <w:t>Associated positions, 3x3x2 (includes hit!) (last dim is n- or p-side)</w:t>
+      </w:r>
+    </w:p>
+    <w:p>
+      <w:pPr>
+        <w:pStyle w:val="ListParagraph"/>
+        <w:numPr>
+          <w:ilvl w:val="0"/>
+          <w:numId w:val="2"/>
+        </w:numPr>
+      </w:pPr>
+      <w:r>
+        <w:t>Detector bias voltage (“HV”) in volts</w:t>
+      </w:r>
+    </w:p>
+    <w:p>
+      <w:pPr>
+        <w:pStyle w:val="ListParagraph"/>
+        <w:numPr>
+          <w:ilvl w:val="0"/>
+          <w:numId w:val="2"/>
+        </w:numPr>
+      </w:pPr>
+      <w:r>
+        <w:t>Detector temperature, if we have it, from nearest applicable frame</w:t>
+      </w:r>
+    </w:p>
+    <w:p>
+      <w:pPr>
+        <w:pStyle w:val="ListParagraph"/>
+        <w:numPr>
+          <w:ilvl w:val="0"/>
+          <w:numId w:val="2"/>
+        </w:numPr>
+      </w:pPr>
+      <w:r>
+        <w:t>In flight: this flag is set if the event occurred when HV&gt;190V</w:t>
+      </w:r>
+    </w:p>
+    <w:p>
+      <w:pPr>
+        <w:pStyle w:val="ListParagraph"/>
+        <w:numPr>
+          <w:ilvl w:val="0"/>
+          <w:numId w:val="2"/>
+        </w:numPr>
+      </w:pPr>
+      <w:r>
+        <w:t xml:space="preserve">Altitude, in meters.  Altitude values </w:t>
+      </w:r>
+      <w:r>
+        <w:rPr>
+          <w:b/>
+        </w:rPr>
+        <w:t>are interpolated</w:t>
+      </w:r>
+      <w:r>
+        <w:t xml:space="preserve"> between 0.5 sec cadence.</w:t>
+      </w:r>
+    </w:p>
+    <w:p>
+      <w:pPr>
+        <w:pStyle w:val="ListParagraph"/>
+        <w:numPr>
+          <w:ilvl w:val="0"/>
+          <w:numId w:val="2"/>
+        </w:numPr>
+      </w:pPr>
+      <w:r>
+        <w:t>SPARCS pitch: gives the payload coord origin on the Sun, horizontal component</w:t>
+      </w:r>
+    </w:p>
+    <w:p>
+      <w:pPr>
+        <w:pStyle w:val="ListParagraph"/>
+        <w:numPr>
+          <w:ilvl w:val="0"/>
+          <w:numId w:val="2"/>
+        </w:numPr>
+      </w:pPr>
+      <w:r>
+        <w:t xml:space="preserve">SPARCS yaw: gives the </w:t>
+      </w:r>
+      <w:r>
+        <w:rPr>
+          <w:b/>
+          <w:bCs/>
+        </w:rPr>
+        <w:t>reverse</w:t>
+      </w:r>
+      <w:r>
+        <w:t xml:space="preserve"> of the payload coord origin on the Sun, vertical component</w:t>
       </w:r>
     </w:p>
     <w:p>

</xml_diff>